<commit_message>
Deploy clementviolet/ms_references_synth to github.com/clementviolet/ms_references_synth.git:gh-pages
</commit_message>
<xml_diff>
--- a/Comment_caractériser_et_inférer_les_interactions.docx
+++ b/Comment_caractériser_et_inférer_les_interactions.docx
@@ -117,16 +117,7 @@
         <w:t xml:space="preserve"> </w:t>
       </w:r>
       <w:r>
-        <w:t xml:space="preserve">(</w:t>
-      </w:r>
-      <w:r>
-        <w:rPr>
-          <w:b/>
-        </w:rPr>
-        <w:t xml:space="preserve">???</w:t>
-      </w:r>
-      <w:r>
-        <w:t xml:space="preserve">)</w:t>
+        <w:t xml:space="preserve">Darwin (2004)</w:t>
       </w:r>
       <w:r>
         <w:t xml:space="preserve"> </w:t>
@@ -138,16 +129,7 @@
         <w:t xml:space="preserve"> </w:t>
       </w:r>
       <w:r>
-        <w:t xml:space="preserve">(</w:t>
-      </w:r>
-      <w:r>
-        <w:rPr>
-          <w:b/>
-        </w:rPr>
-        <w:t xml:space="preserve">???</w:t>
-      </w:r>
-      <w:r>
-        <w:t xml:space="preserve">)</w:t>
+        <w:t xml:space="preserve">(Darwin 2004)</w:t>
       </w:r>
       <w:r>
         <w:t xml:space="preserve">.</w:t>
@@ -608,6 +590,27 @@
       </w:r>
       <w:bookmarkEnd w:id="26"/>
     </w:p>
+    <w:bookmarkStart w:id="28" w:name="refs"/>
+    <w:bookmarkStart w:id="27" w:name="ref-Darwin_2004"/>
+    <w:p>
+      <w:pPr>
+        <w:pStyle w:val="Bibliography"/>
+      </w:pPr>
+      <w:r>
+        <w:rPr>
+          <w:b/>
+        </w:rPr>
+        <w:t xml:space="preserve">Darwin</w:t>
+      </w:r>
+      <w:r>
+        <w:t xml:space="preserve">. (2004). On the origin of species, 1859. Routledge;</w:t>
+      </w:r>
+      <w:r>
+        <w:t xml:space="preserve"> </w:t>
+      </w:r>
+    </w:p>
+    <w:bookmarkEnd w:id="27"/>
+    <w:bookmarkEnd w:id="28"/>
     <w:sectPr/>
   </w:body>
 </w:document>

</xml_diff>